<commit_message>
Modified the documentation: added screenshot
</commit_message>
<xml_diff>
--- a/Chat App Document.docx
+++ b/Chat App Document.docx
@@ -366,9 +366,36 @@
     <w:p>
       <w:pPr>
         <w:pStyle w:val="NoSpacing"/>
-      </w:pPr>
-      <w:r>
-        <w:t>Part I : Initial design and wireframes.</w:t>
+        <w:jc w:val="center"/>
+        <w:rPr>
+          <w:b/>
+          <w:sz w:val="28"/>
+          <w:szCs w:val="28"/>
+        </w:rPr>
+      </w:pPr>
+      <w:r>
+        <w:rPr>
+          <w:b/>
+          <w:sz w:val="28"/>
+          <w:szCs w:val="28"/>
+        </w:rPr>
+        <w:t xml:space="preserve">Part </w:t>
+      </w:r>
+      <w:r>
+        <w:rPr>
+          <w:b/>
+          <w:sz w:val="28"/>
+          <w:szCs w:val="28"/>
+        </w:rPr>
+        <w:t>I:</w:t>
+      </w:r>
+      <w:r>
+        <w:rPr>
+          <w:b/>
+          <w:sz w:val="28"/>
+          <w:szCs w:val="28"/>
+        </w:rPr>
+        <w:t xml:space="preserve"> Initial design and wireframes.</w:t>
       </w:r>
     </w:p>
     <w:p>
@@ -637,7 +664,20 @@
       </w:r>
     </w:p>
     <w:p>
-      <w:r>
+      <w:pPr>
+        <w:jc w:val="center"/>
+        <w:rPr>
+          <w:b/>
+          <w:sz w:val="28"/>
+          <w:szCs w:val="28"/>
+        </w:rPr>
+      </w:pPr>
+      <w:r>
+        <w:rPr>
+          <w:b/>
+          <w:sz w:val="28"/>
+          <w:szCs w:val="28"/>
+        </w:rPr>
         <w:t>Part II: Installation Instructions</w:t>
       </w:r>
     </w:p>
@@ -747,6 +787,31 @@
     <w:p>
       <w:pPr>
         <w:pStyle w:val="ListParagraph"/>
+        <w:numPr>
+          <w:ilvl w:val="0"/>
+          <w:numId w:val="1"/>
+        </w:numPr>
+      </w:pPr>
+      <w:r>
+        <w:t xml:space="preserve">To run the test script, use the command </w:t>
+      </w:r>
+      <w:r>
+        <w:t>`</w:t>
+      </w:r>
+      <w:r>
+        <w:rPr>
+          <w:b/>
+          <w:highlight w:val="yellow"/>
+        </w:rPr>
+        <w:t>npm test</w:t>
+      </w:r>
+      <w:r>
+        <w:t>`</w:t>
+      </w:r>
+    </w:p>
+    <w:p>
+      <w:pPr>
+        <w:pStyle w:val="ListParagraph"/>
         <w:ind w:left="360"/>
       </w:pPr>
     </w:p>
@@ -922,6 +987,83 @@
       </w:pPr>
       <w:r>
         <w:t>Click the logout button to get out of the chat app.</w:t>
+      </w:r>
+    </w:p>
+    <w:p>
+      <w:pPr>
+        <w:pStyle w:val="NoSpacing"/>
+      </w:pPr>
+    </w:p>
+    <w:p>
+      <w:pPr>
+        <w:pStyle w:val="NoSpacing"/>
+        <w:rPr>
+          <w:b/>
+        </w:rPr>
+      </w:pPr>
+      <w:r>
+        <w:rPr>
+          <w:b/>
+        </w:rPr>
+        <w:t>Screenshot:</w:t>
+      </w:r>
+    </w:p>
+    <w:p>
+      <w:pPr>
+        <w:pStyle w:val="NoSpacing"/>
+        <w:rPr>
+          <w:b/>
+        </w:rPr>
+      </w:pPr>
+    </w:p>
+    <w:p>
+      <w:pPr>
+        <w:pStyle w:val="NoSpacing"/>
+        <w:rPr>
+          <w:b/>
+        </w:rPr>
+      </w:pPr>
+      <w:r>
+        <w:rPr>
+          <w:b/>
+          <w:noProof/>
+          <w:lang w:eastAsia="en-IN"/>
+        </w:rPr>
+        <w:drawing>
+          <wp:inline distT="0" distB="0" distL="0" distR="0">
+            <wp:extent cx="5731510" cy="2682875"/>
+            <wp:effectExtent l="19050" t="0" r="2540" b="0"/>
+            <wp:docPr id="1" name="Picture 0" descr="Chat-app-screenshot.png"/>
+            <wp:cNvGraphicFramePr>
+              <a:graphicFrameLocks xmlns:a="http://schemas.openxmlformats.org/drawingml/2006/main" noChangeAspect="1"/>
+            </wp:cNvGraphicFramePr>
+            <a:graphic xmlns:a="http://schemas.openxmlformats.org/drawingml/2006/main">
+              <a:graphicData uri="http://schemas.openxmlformats.org/drawingml/2006/picture">
+                <pic:pic xmlns:pic="http://schemas.openxmlformats.org/drawingml/2006/picture">
+                  <pic:nvPicPr>
+                    <pic:cNvPr id="0" name="Chat-app-screenshot.png"/>
+                    <pic:cNvPicPr/>
+                  </pic:nvPicPr>
+                  <pic:blipFill>
+                    <a:blip r:embed="rId10"/>
+                    <a:stretch>
+                      <a:fillRect/>
+                    </a:stretch>
+                  </pic:blipFill>
+                  <pic:spPr>
+                    <a:xfrm>
+                      <a:off x="0" y="0"/>
+                      <a:ext cx="5731510" cy="2682875"/>
+                    </a:xfrm>
+                    <a:prstGeom prst="rect">
+                      <a:avLst/>
+                    </a:prstGeom>
+                  </pic:spPr>
+                </pic:pic>
+              </a:graphicData>
+            </a:graphic>
+          </wp:inline>
+        </w:drawing>
       </w:r>
     </w:p>
     <w:sectPr>

</xml_diff>